<commit_message>
Nu met bus, zonder collider
</commit_message>
<xml_diff>
--- a/TAXI credits.docx
+++ b/TAXI credits.docx
@@ -9,7 +9,58 @@
     </w:p>
     <w:p>
       <w:r>
-        <w:t>Taxi by Poly by Google [CC-BY] (https://creativecommons.org/licenses/by/3.0/) via Poly Pizza (https://poly.pizza/m/2Me_E4PMM5J)</w:t>
+        <w:t>Taxi by Poly by Google [CC-BY] (https://creativecommons.org/licenses/by/3.0/) via Poly Pizza (</w:t>
+      </w:r>
+      <w:hyperlink r:id="rId4" w:history="1">
+        <w:r>
+          <w:rPr>
+            <w:rStyle w:val="Hyperlink"/>
+          </w:rPr>
+          <w:t>https://poly.pizza/m/2Me_E4PMM5J</w:t>
+        </w:r>
+      </w:hyperlink>
+      <w:r>
+        <w:t>)</w:t>
+      </w:r>
+    </w:p>
+    <w:p>
+      <w:r>
+        <w:t>BUS credits</w:t>
+      </w:r>
+    </w:p>
+    <w:p>
+      <w:hyperlink r:id="rId5" w:history="1">
+        <w:r>
+          <w:rPr>
+            <w:rStyle w:val="Hyperlink"/>
+          </w:rPr>
+          <w:t>Montreal Bus</w:t>
+        </w:r>
+      </w:hyperlink>
+      <w:r>
+        <w:t> by </w:t>
+      </w:r>
+      <w:hyperlink r:id="rId6" w:history="1">
+        <w:r>
+          <w:rPr>
+            <w:rStyle w:val="Hyperlink"/>
+          </w:rPr>
+          <w:t>Nick Ladd</w:t>
+        </w:r>
+      </w:hyperlink>
+      <w:r>
+        <w:t> [</w:t>
+      </w:r>
+      <w:hyperlink r:id="rId7" w:history="1">
+        <w:r>
+          <w:rPr>
+            <w:rStyle w:val="Hyperlink"/>
+          </w:rPr>
+          <w:t>CC-BY</w:t>
+        </w:r>
+      </w:hyperlink>
+      <w:r>
+        <w:t>] via Poly Pizza</w:t>
       </w:r>
     </w:p>
     <w:sectPr>
@@ -938,6 +989,29 @@
       <w:spacing w:val="5"/>
     </w:rPr>
   </w:style>
+  <w:style w:type="character" w:styleId="Hyperlink">
+    <w:name w:val="Hyperlink"/>
+    <w:basedOn w:val="DefaultParagraphFont"/>
+    <w:uiPriority w:val="99"/>
+    <w:unhideWhenUsed/>
+    <w:rsid w:val="0059751A"/>
+    <w:rPr>
+      <w:color w:val="467886" w:themeColor="hyperlink"/>
+      <w:u w:val="single"/>
+    </w:rPr>
+  </w:style>
+  <w:style w:type="character" w:styleId="UnresolvedMention">
+    <w:name w:val="Unresolved Mention"/>
+    <w:basedOn w:val="DefaultParagraphFont"/>
+    <w:uiPriority w:val="99"/>
+    <w:semiHidden/>
+    <w:unhideWhenUsed/>
+    <w:rsid w:val="0059751A"/>
+    <w:rPr>
+      <w:color w:val="605E5C"/>
+      <w:shd w:val="clear" w:color="auto" w:fill="E1DFDD"/>
+    </w:rPr>
+  </w:style>
 </w:styles>
 </file>
 

</xml_diff>

<commit_message>
Werkende bocht met geluidjes en stippellijntjes voor de lanes
</commit_message>
<xml_diff>
--- a/TAXI credits.docx
+++ b/TAXI credits.docx
@@ -9,58 +9,7 @@
     </w:p>
     <w:p>
       <w:r>
-        <w:t>Taxi by Poly by Google [CC-BY] (https://creativecommons.org/licenses/by/3.0/) via Poly Pizza (</w:t>
-      </w:r>
-      <w:hyperlink r:id="rId4" w:history="1">
-        <w:r>
-          <w:rPr>
-            <w:rStyle w:val="Hyperlink"/>
-          </w:rPr>
-          <w:t>https://poly.pizza/m/2Me_E4PMM5J</w:t>
-        </w:r>
-      </w:hyperlink>
-      <w:r>
-        <w:t>)</w:t>
-      </w:r>
-    </w:p>
-    <w:p>
-      <w:r>
-        <w:t>BUS credits</w:t>
-      </w:r>
-    </w:p>
-    <w:p>
-      <w:hyperlink r:id="rId5" w:history="1">
-        <w:r>
-          <w:rPr>
-            <w:rStyle w:val="Hyperlink"/>
-          </w:rPr>
-          <w:t>Montreal Bus</w:t>
-        </w:r>
-      </w:hyperlink>
-      <w:r>
-        <w:t> by </w:t>
-      </w:r>
-      <w:hyperlink r:id="rId6" w:history="1">
-        <w:r>
-          <w:rPr>
-            <w:rStyle w:val="Hyperlink"/>
-          </w:rPr>
-          <w:t>Nick Ladd</w:t>
-        </w:r>
-      </w:hyperlink>
-      <w:r>
-        <w:t> [</w:t>
-      </w:r>
-      <w:hyperlink r:id="rId7" w:history="1">
-        <w:r>
-          <w:rPr>
-            <w:rStyle w:val="Hyperlink"/>
-          </w:rPr>
-          <w:t>CC-BY</w:t>
-        </w:r>
-      </w:hyperlink>
-      <w:r>
-        <w:t>] via Poly Pizza</w:t>
+        <w:t>Taxi by Poly by Google [CC-BY] (https://creativecommons.org/licenses/by/3.0/) via Poly Pizza (https://poly.pizza/m/2Me_E4PMM5J)</w:t>
       </w:r>
     </w:p>
     <w:sectPr>
@@ -989,29 +938,6 @@
       <w:spacing w:val="5"/>
     </w:rPr>
   </w:style>
-  <w:style w:type="character" w:styleId="Hyperlink">
-    <w:name w:val="Hyperlink"/>
-    <w:basedOn w:val="DefaultParagraphFont"/>
-    <w:uiPriority w:val="99"/>
-    <w:unhideWhenUsed/>
-    <w:rsid w:val="0059751A"/>
-    <w:rPr>
-      <w:color w:val="467886" w:themeColor="hyperlink"/>
-      <w:u w:val="single"/>
-    </w:rPr>
-  </w:style>
-  <w:style w:type="character" w:styleId="UnresolvedMention">
-    <w:name w:val="Unresolved Mention"/>
-    <w:basedOn w:val="DefaultParagraphFont"/>
-    <w:uiPriority w:val="99"/>
-    <w:semiHidden/>
-    <w:unhideWhenUsed/>
-    <w:rsid w:val="0059751A"/>
-    <w:rPr>
-      <w:color w:val="605E5C"/>
-      <w:shd w:val="clear" w:color="auto" w:fill="E1DFDD"/>
-    </w:rPr>
-  </w:style>
 </w:styles>
 </file>
 

</xml_diff>